<commit_message>
create a readme word file2
</commit_message>
<xml_diff>
--- a/readme.docx
+++ b/readme.docx
@@ -5,7 +5,7 @@
     <w:p>
       <w:pPr>
         <w:rPr>
-          <w:rFonts w:hint="eastAsia" w:eastAsiaTheme="minorEastAsia"/>
+          <w:rFonts w:hint="eastAsia"/>
           <w:lang w:val="en-US" w:eastAsia="zh-CN"/>
         </w:rPr>
       </w:pPr>
@@ -15,6 +15,21 @@
           <w:lang w:val="en-US" w:eastAsia="zh-CN"/>
         </w:rPr>
         <w:t>的点点滴滴多多多多多多多多多多多多多多多多多多多多多多多多多多多多多多多多多多多多多多多多多多多多多多多多多多多多多多多多多多多</w:t>
+      </w:r>
+    </w:p>
+    <w:p>
+      <w:pPr>
+        <w:rPr>
+          <w:rFonts w:hint="default"/>
+          <w:lang w:val="en-US" w:eastAsia="zh-CN"/>
+        </w:rPr>
+      </w:pPr>
+      <w:r>
+        <w:rPr>
+          <w:rFonts w:hint="eastAsia"/>
+          <w:lang w:val="en-US" w:eastAsia="zh-CN"/>
+        </w:rPr>
+        <w:t>广东人若若若若若过多过多若过多过若多过若多过多若过</w:t>
       </w:r>
       <w:bookmarkStart w:id="0" w:name="_GoBack"/>
       <w:bookmarkEnd w:id="0"/>

</xml_diff>

<commit_message>
create a readme word file4
</commit_message>
<xml_diff>
--- a/readme.docx
+++ b/readme.docx
@@ -20,6 +20,29 @@
     <w:p>
       <w:pPr>
         <w:rPr>
+          <w:rFonts w:hint="eastAsia"/>
+          <w:lang w:val="en-US" w:eastAsia="zh-CN"/>
+        </w:rPr>
+      </w:pPr>
+      <w:r>
+        <w:rPr>
+          <w:rFonts w:hint="eastAsia"/>
+          <w:lang w:val="en-US" w:eastAsia="zh-CN"/>
+        </w:rPr>
+        <w:t>广东人若若若若若过多过多若过多过若多过若多过多若过</w:t>
+      </w:r>
+    </w:p>
+    <w:p>
+      <w:pPr>
+        <w:rPr>
+          <w:rFonts w:hint="eastAsia"/>
+          <w:lang w:val="en-US" w:eastAsia="zh-CN"/>
+        </w:rPr>
+      </w:pPr>
+    </w:p>
+    <w:p>
+      <w:pPr>
+        <w:rPr>
           <w:rFonts w:hint="default"/>
           <w:lang w:val="en-US" w:eastAsia="zh-CN"/>
         </w:rPr>
@@ -29,7 +52,7 @@
           <w:rFonts w:hint="eastAsia"/>
           <w:lang w:val="en-US" w:eastAsia="zh-CN"/>
         </w:rPr>
-        <w:t>广东人若若若若若过多过多若过多过若多过若多过多若过</w:t>
+        <w:t>打完大大无大无多爱我的安慰打我打</w:t>
       </w:r>
       <w:bookmarkStart w:id="0" w:name="_GoBack"/>
       <w:bookmarkEnd w:id="0"/>

</xml_diff>

<commit_message>
add simple an facile
</commit_message>
<xml_diff>
--- a/readme.docx
+++ b/readme.docx
@@ -112,7 +112,7 @@
     <w:p>
       <w:pPr>
         <w:rPr>
-          <w:rFonts w:hint="default"/>
+          <w:rFonts w:hint="eastAsia"/>
           <w:lang w:val="en-US" w:eastAsia="zh-CN"/>
         </w:rPr>
       </w:pPr>
@@ -123,6 +123,37 @@
         </w:rPr>
         <w:t>2022/7/8 dev修改</w:t>
       </w:r>
+    </w:p>
+    <w:p>
+      <w:pPr>
+        <w:rPr>
+          <w:rFonts w:hint="eastAsia"/>
+          <w:lang w:val="en-US" w:eastAsia="zh-CN"/>
+        </w:rPr>
+      </w:pPr>
+    </w:p>
+    <w:p>
+      <w:pPr>
+        <w:rPr>
+          <w:rFonts w:hint="eastAsia"/>
+          <w:lang w:val="en-US" w:eastAsia="zh-CN"/>
+        </w:rPr>
+      </w:pPr>
+      <w:r>
+        <w:rPr>
+          <w:rFonts w:hint="eastAsia"/>
+          <w:lang w:val="en-US" w:eastAsia="zh-CN"/>
+        </w:rPr>
+        <w:t>第三次修改</w:t>
+      </w:r>
+    </w:p>
+    <w:p>
+      <w:pPr>
+        <w:rPr>
+          <w:rFonts w:hint="default"/>
+          <w:lang w:val="en-US" w:eastAsia="zh-CN"/>
+        </w:rPr>
+      </w:pPr>
       <w:bookmarkStart w:id="0" w:name="_GoBack"/>
       <w:bookmarkEnd w:id="0"/>
     </w:p>

</xml_diff>